<commit_message>
Highscore screen is fully functional
There is now a screen showing all the highscores for all the levels and
difficulties. Buttons on both menu and end screen to show it.

HighscoreList was taken out of EndScreen into its own class since it is
used in two screens (EndScreen and HighscoreScreen).

Tweaked ball colours.

DVDCover added, manual and manual cover updated.
</commit_message>
<xml_diff>
--- a/Bubbles/BubblesContent/Manual.docx
+++ b/Bubbles/BubblesContent/Manual.docx
@@ -2,8 +2,20 @@
 <file path=word/document.xml><?xml version="1.0" encoding="utf-8"?>
 <w:document xmlns:wpc="http://schemas.microsoft.com/office/word/2010/wordprocessingCanvas" xmlns:mc="http://schemas.openxmlformats.org/markup-compatibility/2006" xmlns:o="urn:schemas-microsoft-com:office:office" xmlns:r="http://schemas.openxmlformats.org/officeDocument/2006/relationships" xmlns:m="http://schemas.openxmlformats.org/officeDocument/2006/math" xmlns:v="urn:schemas-microsoft-com:vml" xmlns:wp14="http://schemas.microsoft.com/office/word/2010/wordprocessingDrawing" xmlns:wp="http://schemas.openxmlformats.org/drawingml/2006/wordprocessingDrawing" xmlns:w10="urn:schemas-microsoft-com:office:word" xmlns:w="http://schemas.openxmlformats.org/wordprocessingml/2006/main" xmlns:w14="http://schemas.microsoft.com/office/word/2010/wordml" xmlns:wpg="http://schemas.microsoft.com/office/word/2010/wordprocessingGroup" xmlns:wpi="http://schemas.microsoft.com/office/word/2010/wordprocessingInk" xmlns:wne="http://schemas.microsoft.com/office/word/2006/wordml" xmlns:wps="http://schemas.microsoft.com/office/word/2010/wordprocessingShape" mc:Ignorable="w14 wp14">
   <w:body>
+    <w:p>
+      <w:r>
+        <w:br w:type="page"/>
+      </w:r>
+    </w:p>
     <w:sdt>
       <w:sdtPr>
+        <w:rPr>
+          <w:rFonts w:ascii="Nyala" w:eastAsiaTheme="minorHAnsi" w:hAnsi="Nyala" w:cstheme="minorBidi"/>
+          <w:bCs w:val="0"/>
+          <w:color w:val="auto"/>
+          <w:szCs w:val="22"/>
+          <w:lang w:eastAsia="en-US"/>
+        </w:rPr>
         <w:id w:val="309218902"/>
         <w:docPartObj>
           <w:docPartGallery w:val="Table of Contents"/>
@@ -12,11 +24,7 @@
       </w:sdtPr>
       <w:sdtEndPr>
         <w:rPr>
-          <w:rFonts w:ascii="Nyala" w:eastAsiaTheme="minorHAnsi" w:hAnsi="Nyala" w:cstheme="minorBidi"/>
           <w:b/>
-          <w:color w:val="auto"/>
-          <w:szCs w:val="22"/>
-          <w:lang w:eastAsia="en-US"/>
         </w:rPr>
       </w:sdtEndPr>
       <w:sdtContent>
@@ -617,14 +625,6 @@
       </w:sdtContent>
     </w:sdt>
     <w:p>
-      <w:pPr>
-        <w:rPr>
-          <w:rFonts w:ascii="Arial Black" w:eastAsiaTheme="majorEastAsia" w:hAnsi="Arial Black" w:cstheme="majorBidi"/>
-          <w:bCs/>
-          <w:color w:val="FFFFFF" w:themeColor="background1"/>
-          <w:szCs w:val="28"/>
-        </w:rPr>
-      </w:pPr>
       <w:r>
         <w:t xml:space="preserve"> </w:t>
       </w:r>
@@ -739,13 +739,7 @@
       </w:r>
       <w:proofErr w:type="spellEnd"/>
       <w:r>
-        <w:t xml:space="preserve"> nedan. De val du gör kommer att sparas till nästa gång du starta</w:t>
-      </w:r>
-      <w:r>
-        <w:t>r</w:t>
-      </w:r>
-      <w:r>
-        <w:t xml:space="preserve"> ett nytt spel.</w:t>
+        <w:t xml:space="preserve"> nedan. De val du gör kommer att sparas till nästa gång du startar ett nytt spel.</w:t>
       </w:r>
     </w:p>
     <w:p>
@@ -1015,13 +1009,7 @@
       </w:pPr>
       <w:r>
         <w:lastRenderedPageBreak/>
-        <w:t>För att visa information om tillverkar</w:t>
-      </w:r>
-      <w:r>
-        <w:t>en</w:t>
-      </w:r>
-      <w:r>
-        <w:t xml:space="preserve"> av spelet klicka på </w:t>
+        <w:t xml:space="preserve">För att visa information om tillverkaren av spelet klicka på </w:t>
       </w:r>
       <w:r>
         <w:rPr>
@@ -1541,13 +1529,16 @@
         <w:jc w:val="both"/>
       </w:pPr>
       <w:r>
-        <w:t>Det finns ett antal olika knappkommandon du kan anvä</w:t>
-      </w:r>
-      <w:r>
-        <w:t>nda dig av, listade nedan.</w:t>
+        <w:t xml:space="preserve">Det </w:t>
       </w:r>
       <w:bookmarkStart w:id="6" w:name="_GoBack"/>
       <w:bookmarkEnd w:id="6"/>
+      <w:r>
+        <w:t>finns ett antal olika knappkommandon du kan anvä</w:t>
+      </w:r>
+      <w:r>
+        <w:t>nda dig av, listade nedan.</w:t>
+      </w:r>
     </w:p>
     <w:p>
       <w:pPr>
@@ -1682,8 +1673,9 @@
       <w:footerReference w:type="default" r:id="rId18"/>
       <w:pgSz w:w="8391" w:h="11907" w:code="11"/>
       <w:pgMar w:top="1418" w:right="1871" w:bottom="1418" w:left="737" w:header="709" w:footer="709" w:gutter="0"/>
-      <w:pgNumType w:start="1"/>
+      <w:pgNumType w:start="0"/>
       <w:cols w:space="1418"/>
+      <w:titlePg/>
       <w:docGrid w:linePitch="490"/>
     </w:sectPr>
   </w:body>
@@ -1719,7 +1711,7 @@
 <w:ftr xmlns:wpc="http://schemas.microsoft.com/office/word/2010/wordprocessingCanvas" xmlns:mc="http://schemas.openxmlformats.org/markup-compatibility/2006" xmlns:o="urn:schemas-microsoft-com:office:office" xmlns:r="http://schemas.openxmlformats.org/officeDocument/2006/relationships" xmlns:m="http://schemas.openxmlformats.org/officeDocument/2006/math" xmlns:v="urn:schemas-microsoft-com:vml" xmlns:wp14="http://schemas.microsoft.com/office/word/2010/wordprocessingDrawing" xmlns:wp="http://schemas.openxmlformats.org/drawingml/2006/wordprocessingDrawing" xmlns:w10="urn:schemas-microsoft-com:office:word" xmlns:w="http://schemas.openxmlformats.org/wordprocessingml/2006/main" xmlns:w14="http://schemas.microsoft.com/office/word/2010/wordml" xmlns:wpg="http://schemas.microsoft.com/office/word/2010/wordprocessingGroup" xmlns:wpi="http://schemas.microsoft.com/office/word/2010/wordprocessingInk" xmlns:wne="http://schemas.microsoft.com/office/word/2006/wordml" xmlns:wps="http://schemas.microsoft.com/office/word/2010/wordprocessingShape" mc:Ignorable="w14 wp14">
   <w:sdt>
     <w:sdtPr>
-      <w:id w:val="1786462847"/>
+      <w:id w:val="2062745326"/>
       <w:docPartObj>
         <w:docPartGallery w:val="Page Numbers (Bottom of Page)"/>
         <w:docPartUnique/>
@@ -2140,6 +2132,7 @@
   <w:style w:type="character" w:default="1" w:styleId="Standardstycketeckensnitt">
     <w:name w:val="Default Paragraph Font"/>
     <w:uiPriority w:val="1"/>
+    <w:semiHidden/>
     <w:unhideWhenUsed/>
   </w:style>
   <w:style w:type="table" w:default="1" w:styleId="Normaltabell">
@@ -2636,6 +2629,7 @@
   <w:style w:type="character" w:default="1" w:styleId="Standardstycketeckensnitt">
     <w:name w:val="Default Paragraph Font"/>
     <w:uiPriority w:val="1"/>
+    <w:semiHidden/>
     <w:unhideWhenUsed/>
   </w:style>
   <w:style w:type="table" w:default="1" w:styleId="Normaltabell">
@@ -3196,7 +3190,7 @@
 </file>
 
 <file path=customXml/itemProps1.xml><?xml version="1.0" encoding="utf-8"?>
-<ds:datastoreItem xmlns:ds="http://schemas.openxmlformats.org/officeDocument/2006/customXml" ds:itemID="{28EB40DC-393B-4320-B4C5-2562A99100A8}">
+<ds:datastoreItem xmlns:ds="http://schemas.openxmlformats.org/officeDocument/2006/customXml" ds:itemID="{40309127-ACF8-406B-ACEA-733D8554E4E8}">
   <ds:schemaRefs>
     <ds:schemaRef ds:uri="http://schemas.openxmlformats.org/officeDocument/2006/bibliography"/>
   </ds:schemaRefs>

</xml_diff>